<commit_message>
Please enter the commit message for your changes. Lines starting dina_add actions
</commit_message>
<xml_diff>
--- a/project_scope.docx
+++ b/project_scope.docx
@@ -993,6 +993,54 @@
           <w:szCs w:val="24"/>
           <w:shd w:val="clear" w:color="auto" w:fill="FFFFFF"/>
         </w:rPr>
+        <w:tab/>
+        <w:t>1.2.11   Upload ingredient in the fridge.</w:t>
+      </w:r>
+    </w:p>
+    <w:p>
+      <w:pPr>
+        <w:rPr>
+          <w:rStyle w:val="normaltextrun"/>
+          <w:rFonts w:ascii="Times New Roman" w:hAnsi="Times New Roman" w:cs="Times New Roman"/>
+          <w:color w:val="000000"/>
+          <w:sz w:val="24"/>
+          <w:szCs w:val="24"/>
+          <w:shd w:val="clear" w:color="auto" w:fill="FFFFFF"/>
+        </w:rPr>
+      </w:pPr>
+      <w:r>
+        <w:rPr>
+          <w:rStyle w:val="normaltextrun"/>
+          <w:rFonts w:ascii="Times New Roman" w:hAnsi="Times New Roman" w:cs="Times New Roman"/>
+          <w:color w:val="000000"/>
+          <w:sz w:val="24"/>
+          <w:szCs w:val="24"/>
+          <w:shd w:val="clear" w:color="auto" w:fill="FFFFFF"/>
+        </w:rPr>
+        <w:tab/>
+        <w:t xml:space="preserve">1.2.12   Collects recipes. </w:t>
+      </w:r>
+    </w:p>
+    <w:p>
+      <w:pPr>
+        <w:rPr>
+          <w:rStyle w:val="normaltextrun"/>
+          <w:rFonts w:ascii="Times New Roman" w:hAnsi="Times New Roman" w:cs="Times New Roman"/>
+          <w:color w:val="000000"/>
+          <w:sz w:val="24"/>
+          <w:szCs w:val="24"/>
+          <w:shd w:val="clear" w:color="auto" w:fill="FFFFFF"/>
+        </w:rPr>
+      </w:pPr>
+      <w:r>
+        <w:rPr>
+          <w:rStyle w:val="normaltextrun"/>
+          <w:rFonts w:ascii="Times New Roman" w:hAnsi="Times New Roman" w:cs="Times New Roman"/>
+          <w:color w:val="000000"/>
+          <w:sz w:val="24"/>
+          <w:szCs w:val="24"/>
+          <w:shd w:val="clear" w:color="auto" w:fill="FFFFFF"/>
+        </w:rPr>
         <w:t>1.3   Share and Connect</w:t>
       </w:r>
     </w:p>
@@ -1153,6 +1201,7 @@
           <w:szCs w:val="24"/>
           <w:shd w:val="clear" w:color="auto" w:fill="FFFFFF"/>
         </w:rPr>
+        <w:lastRenderedPageBreak/>
         <w:t xml:space="preserve">          1.4.2        Zoom in/out</w:t>
       </w:r>
     </w:p>

</xml_diff>